<commit_message>
Added cost/money to Estimates
</commit_message>
<xml_diff>
--- a/Deliverable 1/Section-7/Alex-Plan.docx
+++ b/Deliverable 1/Section-7/Alex-Plan.docx
@@ -8874,7 +8874,6 @@
           <w:szCs w:val="24"/>
         </w:rPr>
       </w:pPr>
-      <w:bookmarkStart w:id="0" w:name="_GoBack"/>
       <w:r>
         <w:rPr>
           <w:b/>
@@ -8885,15 +8884,12 @@
         <w:t>Basis for estimates</w:t>
       </w:r>
     </w:p>
-    <w:bookmarkEnd w:id="0"/>
     <w:p>
       <w:pPr>
         <w:ind w:firstLine="720"/>
         <w:rPr>
-          <w:b/>
-          <w:sz w:val="28"/>
-          <w:szCs w:val="28"/>
-          <w:u w:val="single"/>
+          <w:sz w:val="24"/>
+          <w:szCs w:val="24"/>
         </w:rPr>
       </w:pPr>
       <w:r>
@@ -8924,6 +8920,419 @@
         </w:rPr>
         <w:t xml:space="preserve"> for the project. By breaking down all the sections, evaluating the difficulty of each tasks and considering the number of participants, the approximate working hours were calculated and added. The estimation will be revised later into the project, if an important problem arises, which could delay the whole working process.</w:t>
       </w:r>
+    </w:p>
+    <w:p>
+      <w:pPr>
+        <w:ind w:firstLine="720"/>
+        <w:rPr>
+          <w:sz w:val="24"/>
+          <w:szCs w:val="24"/>
+        </w:rPr>
+      </w:pPr>
+      <w:bookmarkStart w:id="0" w:name="_GoBack"/>
+      <w:bookmarkEnd w:id="0"/>
+    </w:p>
+    <w:p>
+      <w:pPr>
+        <w:ind w:firstLine="720"/>
+        <w:rPr>
+          <w:sz w:val="24"/>
+          <w:szCs w:val="24"/>
+        </w:rPr>
+      </w:pPr>
+      <w:r>
+        <w:rPr>
+          <w:sz w:val="24"/>
+          <w:szCs w:val="24"/>
+        </w:rPr>
+        <w:t>Assuming that the software engineers involved in the development are paid at an average rate of $25/hour.</w:t>
+      </w:r>
+    </w:p>
+    <w:p>
+      <w:pPr>
+        <w:ind w:firstLine="720"/>
+        <w:rPr>
+          <w:sz w:val="24"/>
+          <w:szCs w:val="24"/>
+        </w:rPr>
+      </w:pPr>
+      <w:r>
+        <w:rPr>
+          <w:b/>
+          <w:sz w:val="24"/>
+          <w:szCs w:val="24"/>
+          <w:u w:val="single"/>
+        </w:rPr>
+        <w:t>Estimated Cost for the full project. At an hourly rate of $25/hour.</w:t>
+      </w:r>
+    </w:p>
+    <w:tbl>
+      <w:tblPr>
+        <w:tblStyle w:val="TableGrid"/>
+        <w:tblW w:w="0" w:type="auto"/>
+        <w:tblLayout w:type="fixed"/>
+        <w:tblLook w:val="04A0" w:firstRow="1" w:lastRow="0" w:firstColumn="1" w:lastColumn="0" w:noHBand="0" w:noVBand="1"/>
+      </w:tblPr>
+      <w:tblGrid>
+        <w:gridCol w:w="3595"/>
+        <w:gridCol w:w="5755"/>
+      </w:tblGrid>
+      <w:tr>
+        <w:tc>
+          <w:tcPr>
+            <w:tcW w:w="3595" w:type="dxa"/>
+            <w:shd w:val="clear" w:color="auto" w:fill="9CC2E5" w:themeFill="accent1" w:themeFillTint="99"/>
+          </w:tcPr>
+          <w:p>
+            <w:pPr>
+              <w:rPr>
+                <w:rFonts w:eastAsia="Times New Roman" w:cs="Arial"/>
+                <w:color w:val="000000"/>
+                <w:sz w:val="24"/>
+                <w:szCs w:val="24"/>
+                <w:lang w:eastAsia="en-CA"/>
+              </w:rPr>
+            </w:pPr>
+            <w:r>
+              <w:rPr>
+                <w:rFonts w:eastAsia="Times New Roman" w:cs="Arial"/>
+                <w:color w:val="000000"/>
+                <w:sz w:val="24"/>
+                <w:szCs w:val="24"/>
+                <w:lang w:eastAsia="en-CA"/>
+              </w:rPr>
+              <w:t>Hardware</w:t>
+            </w:r>
+          </w:p>
+        </w:tc>
+        <w:tc>
+          <w:tcPr>
+            <w:tcW w:w="5755" w:type="dxa"/>
+            <w:shd w:val="clear" w:color="auto" w:fill="A6A6A6" w:themeFill="background1" w:themeFillShade="A6"/>
+          </w:tcPr>
+          <w:p>
+            <w:pPr>
+              <w:rPr>
+                <w:rFonts w:eastAsia="Times New Roman" w:cs="Arial"/>
+                <w:color w:val="000000"/>
+                <w:sz w:val="24"/>
+                <w:szCs w:val="24"/>
+                <w:lang w:eastAsia="en-CA"/>
+              </w:rPr>
+            </w:pPr>
+          </w:p>
+        </w:tc>
+      </w:tr>
+      <w:tr>
+        <w:trPr>
+          <w:trHeight w:val="458"/>
+        </w:trPr>
+        <w:tc>
+          <w:tcPr>
+            <w:tcW w:w="3595" w:type="dxa"/>
+            <w:shd w:val="clear" w:color="auto" w:fill="BDD6EE" w:themeFill="accent1" w:themeFillTint="66"/>
+          </w:tcPr>
+          <w:p>
+            <w:pPr>
+              <w:rPr>
+                <w:rFonts w:eastAsia="Times New Roman" w:cs="Arial"/>
+                <w:color w:val="000000"/>
+                <w:sz w:val="24"/>
+                <w:szCs w:val="24"/>
+                <w:lang w:eastAsia="en-CA"/>
+              </w:rPr>
+            </w:pPr>
+            <w:r>
+              <w:rPr>
+                <w:rFonts w:eastAsia="Times New Roman" w:cs="Arial"/>
+                <w:color w:val="000000"/>
+                <w:sz w:val="24"/>
+                <w:szCs w:val="24"/>
+                <w:lang w:eastAsia="en-CA"/>
+              </w:rPr>
+              <w:t>Computers, Servers:</w:t>
+            </w:r>
+          </w:p>
+        </w:tc>
+        <w:tc>
+          <w:tcPr>
+            <w:tcW w:w="5755" w:type="dxa"/>
+            <w:shd w:val="clear" w:color="auto" w:fill="D9D9D9" w:themeFill="background1" w:themeFillShade="D9"/>
+          </w:tcPr>
+          <w:p>
+            <w:pPr>
+              <w:rPr>
+                <w:rFonts w:eastAsia="Times New Roman" w:cs="Arial"/>
+                <w:color w:val="000000"/>
+                <w:sz w:val="24"/>
+                <w:szCs w:val="24"/>
+                <w:lang w:eastAsia="en-CA"/>
+              </w:rPr>
+            </w:pPr>
+            <w:r>
+              <w:rPr>
+                <w:rFonts w:eastAsia="Times New Roman" w:cs="Arial"/>
+                <w:color w:val="000000"/>
+                <w:sz w:val="24"/>
+                <w:szCs w:val="24"/>
+                <w:lang w:eastAsia="en-CA"/>
+              </w:rPr>
+              <w:t>$0</w:t>
+            </w:r>
+          </w:p>
+        </w:tc>
+      </w:tr>
+      <w:tr>
+        <w:tc>
+          <w:tcPr>
+            <w:tcW w:w="3595" w:type="dxa"/>
+            <w:shd w:val="clear" w:color="auto" w:fill="9CC2E5" w:themeFill="accent1" w:themeFillTint="99"/>
+          </w:tcPr>
+          <w:p>
+            <w:pPr>
+              <w:rPr>
+                <w:rFonts w:eastAsia="Times New Roman" w:cs="Arial"/>
+                <w:color w:val="000000"/>
+                <w:sz w:val="24"/>
+                <w:szCs w:val="24"/>
+                <w:lang w:eastAsia="en-CA"/>
+              </w:rPr>
+            </w:pPr>
+            <w:r>
+              <w:rPr>
+                <w:rFonts w:eastAsia="Times New Roman" w:cs="Arial"/>
+                <w:color w:val="000000"/>
+                <w:sz w:val="24"/>
+                <w:szCs w:val="24"/>
+                <w:lang w:eastAsia="en-CA"/>
+              </w:rPr>
+              <w:t>Software:</w:t>
+            </w:r>
+          </w:p>
+        </w:tc>
+        <w:tc>
+          <w:tcPr>
+            <w:tcW w:w="5755" w:type="dxa"/>
+            <w:shd w:val="clear" w:color="auto" w:fill="A6A6A6" w:themeFill="background1" w:themeFillShade="A6"/>
+          </w:tcPr>
+          <w:p>
+            <w:pPr>
+              <w:rPr>
+                <w:rFonts w:eastAsia="Times New Roman" w:cs="Arial"/>
+                <w:color w:val="000000"/>
+                <w:sz w:val="24"/>
+                <w:szCs w:val="24"/>
+                <w:lang w:eastAsia="en-CA"/>
+              </w:rPr>
+            </w:pPr>
+          </w:p>
+        </w:tc>
+      </w:tr>
+      <w:tr>
+        <w:tc>
+          <w:tcPr>
+            <w:tcW w:w="3595" w:type="dxa"/>
+            <w:shd w:val="clear" w:color="auto" w:fill="BDD6EE" w:themeFill="accent1" w:themeFillTint="66"/>
+          </w:tcPr>
+          <w:p>
+            <w:pPr>
+              <w:ind w:left="426"/>
+              <w:rPr>
+                <w:rFonts w:eastAsia="Times New Roman" w:cs="Arial"/>
+                <w:color w:val="000000"/>
+                <w:sz w:val="24"/>
+                <w:szCs w:val="24"/>
+                <w:lang w:eastAsia="en-CA"/>
+              </w:rPr>
+            </w:pPr>
+            <w:r>
+              <w:rPr>
+                <w:rFonts w:eastAsia="Times New Roman" w:cs="Arial"/>
+                <w:color w:val="000000"/>
+                <w:sz w:val="24"/>
+                <w:szCs w:val="24"/>
+                <w:lang w:eastAsia="en-CA"/>
+              </w:rPr>
+              <w:t>Software/Technologies used:</w:t>
+            </w:r>
+            <w:r>
+              <w:rPr>
+                <w:rFonts w:eastAsia="Times New Roman" w:cs="Arial"/>
+                <w:color w:val="000000"/>
+                <w:sz w:val="24"/>
+                <w:szCs w:val="24"/>
+                <w:lang w:eastAsia="en-CA"/>
+              </w:rPr>
+              <w:t xml:space="preserve"> </w:t>
+            </w:r>
+          </w:p>
+        </w:tc>
+        <w:tc>
+          <w:tcPr>
+            <w:tcW w:w="5755" w:type="dxa"/>
+            <w:shd w:val="clear" w:color="auto" w:fill="D9D9D9" w:themeFill="background1" w:themeFillShade="D9"/>
+          </w:tcPr>
+          <w:p>
+            <w:pPr>
+              <w:rPr>
+                <w:rFonts w:eastAsia="Times New Roman" w:cs="Arial"/>
+                <w:color w:val="000000"/>
+                <w:sz w:val="24"/>
+                <w:szCs w:val="24"/>
+                <w:lang w:eastAsia="en-CA"/>
+              </w:rPr>
+            </w:pPr>
+            <w:r>
+              <w:rPr>
+                <w:rFonts w:eastAsia="Times New Roman" w:cs="Arial"/>
+                <w:color w:val="000000"/>
+                <w:sz w:val="24"/>
+                <w:szCs w:val="24"/>
+                <w:lang w:eastAsia="en-CA"/>
+              </w:rPr>
+              <w:t>$0</w:t>
+            </w:r>
+          </w:p>
+        </w:tc>
+      </w:tr>
+      <w:tr>
+        <w:trPr>
+          <w:trHeight w:val="692"/>
+        </w:trPr>
+        <w:tc>
+          <w:tcPr>
+            <w:tcW w:w="3595" w:type="dxa"/>
+            <w:shd w:val="clear" w:color="auto" w:fill="BDD6EE" w:themeFill="accent1" w:themeFillTint="66"/>
+          </w:tcPr>
+          <w:p>
+            <w:pPr>
+              <w:ind w:left="426"/>
+              <w:rPr>
+                <w:rFonts w:eastAsia="Times New Roman" w:cs="Arial"/>
+                <w:color w:val="000000"/>
+                <w:sz w:val="24"/>
+                <w:szCs w:val="24"/>
+                <w:lang w:eastAsia="en-CA"/>
+              </w:rPr>
+            </w:pPr>
+            <w:r>
+              <w:rPr>
+                <w:rFonts w:eastAsia="Times New Roman" w:cs="Arial"/>
+                <w:color w:val="000000"/>
+                <w:sz w:val="24"/>
+                <w:szCs w:val="24"/>
+                <w:lang w:eastAsia="en-CA"/>
+              </w:rPr>
+              <w:t>Software development/Documentation</w:t>
+            </w:r>
+            <w:r>
+              <w:rPr>
+                <w:rFonts w:eastAsia="Times New Roman" w:cs="Arial"/>
+                <w:color w:val="000000"/>
+                <w:sz w:val="24"/>
+                <w:szCs w:val="24"/>
+                <w:lang w:eastAsia="en-CA"/>
+              </w:rPr>
+              <w:t xml:space="preserve"> </w:t>
+            </w:r>
+          </w:p>
+        </w:tc>
+        <w:tc>
+          <w:tcPr>
+            <w:tcW w:w="5755" w:type="dxa"/>
+            <w:shd w:val="clear" w:color="auto" w:fill="D9D9D9" w:themeFill="background1" w:themeFillShade="D9"/>
+          </w:tcPr>
+          <w:p>
+            <w:pPr>
+              <w:rPr>
+                <w:rFonts w:eastAsia="Times New Roman" w:cs="Arial"/>
+                <w:color w:val="000000"/>
+                <w:sz w:val="24"/>
+                <w:szCs w:val="24"/>
+                <w:lang w:eastAsia="en-CA"/>
+              </w:rPr>
+            </w:pPr>
+            <w:r>
+              <w:rPr>
+                <w:rFonts w:eastAsia="Times New Roman" w:cs="Arial"/>
+                <w:color w:val="000000"/>
+                <w:sz w:val="24"/>
+                <w:szCs w:val="24"/>
+                <w:lang w:eastAsia="en-CA"/>
+              </w:rPr>
+              <w:t>$8800</w:t>
+            </w:r>
+          </w:p>
+        </w:tc>
+      </w:tr>
+      <w:tr>
+        <w:tc>
+          <w:tcPr>
+            <w:tcW w:w="3595" w:type="dxa"/>
+            <w:shd w:val="clear" w:color="auto" w:fill="2E74B5" w:themeFill="accent1" w:themeFillShade="BF"/>
+          </w:tcPr>
+          <w:p>
+            <w:pPr>
+              <w:ind w:left="426"/>
+              <w:rPr>
+                <w:rFonts w:eastAsia="Times New Roman" w:cs="Arial"/>
+                <w:color w:val="000000"/>
+                <w:sz w:val="24"/>
+                <w:szCs w:val="24"/>
+                <w:lang w:eastAsia="en-CA"/>
+              </w:rPr>
+            </w:pPr>
+            <w:r>
+              <w:rPr>
+                <w:rFonts w:eastAsia="Times New Roman" w:cs="Arial"/>
+                <w:color w:val="000000"/>
+                <w:sz w:val="24"/>
+                <w:szCs w:val="24"/>
+                <w:lang w:eastAsia="en-CA"/>
+              </w:rPr>
+              <w:t>Total:</w:t>
+            </w:r>
+          </w:p>
+        </w:tc>
+        <w:tc>
+          <w:tcPr>
+            <w:tcW w:w="5755" w:type="dxa"/>
+            <w:shd w:val="clear" w:color="auto" w:fill="D9D9D9" w:themeFill="background1" w:themeFillShade="D9"/>
+          </w:tcPr>
+          <w:p>
+            <w:pPr>
+              <w:rPr>
+                <w:rFonts w:eastAsia="Times New Roman" w:cs="Arial"/>
+                <w:color w:val="000000"/>
+                <w:sz w:val="24"/>
+                <w:szCs w:val="24"/>
+                <w:lang w:eastAsia="en-CA"/>
+              </w:rPr>
+            </w:pPr>
+            <w:r>
+              <w:rPr>
+                <w:rFonts w:eastAsia="Times New Roman" w:cs="Arial"/>
+                <w:color w:val="000000"/>
+                <w:sz w:val="24"/>
+                <w:szCs w:val="24"/>
+                <w:lang w:eastAsia="en-CA"/>
+              </w:rPr>
+              <w:t>$8800</w:t>
+            </w:r>
+          </w:p>
+        </w:tc>
+      </w:tr>
+    </w:tbl>
+    <w:p>
+      <w:pPr>
+        <w:ind w:firstLine="720"/>
+        <w:rPr>
+          <w:b/>
+          <w:sz w:val="28"/>
+          <w:szCs w:val="28"/>
+          <w:u w:val="single"/>
+        </w:rPr>
+      </w:pPr>
     </w:p>
     <w:sectPr>
       <w:pgSz w:w="12240" w:h="15840"/>

</xml_diff>